<commit_message>
Rework dataset to testclasses
</commit_message>
<xml_diff>
--- a/ApiExamples/Data/ReportingEngine.TestDataTable.docx
+++ b/ApiExamples/Data/ReportingEngine.TestDataTable.docx
@@ -1,6 +1,6 @@
 
 <file path=word/document.xml><?xml version="1.0" encoding="utf-8"?>
-<w:document xmlns:wpc="http://schemas.microsoft.com/office/word/2010/wordprocessingCanvas" xmlns:cx="http://schemas.microsoft.com/office/drawing/2014/chartex" xmlns:cx1="http://schemas.microsoft.com/office/drawing/2015/9/8/chartex" xmlns:cx2="http://schemas.microsoft.com/office/drawing/2015/10/21/chartex" xmlns:cx3="http://schemas.microsoft.com/office/drawing/2016/5/9/chartex" xmlns:cx4="http://schemas.microsoft.com/office/drawing/2016/5/10/chartex" xmlns:cx5="http://schemas.microsoft.com/office/drawing/2016/5/11/chartex" xmlns:mc="http://schemas.openxmlformats.org/markup-compatibility/2006" xmlns:o="urn:schemas-microsoft-com:office:office" xmlns:r="http://schemas.openxmlformats.org/officeDocument/2006/relationships" xmlns:m="http://schemas.openxmlformats.org/officeDocument/2006/math" xmlns:v="urn:schemas-microsoft-com:vml" xmlns:wp14="http://schemas.microsoft.com/office/word/2010/wordprocessingDrawing" xmlns:wp="http://schemas.openxmlformats.org/drawingml/2006/wordprocessingDrawing" xmlns:w10="urn:schemas-microsoft-com:office:word" xmlns:w="http://schemas.openxmlformats.org/wordprocessingml/2006/main" xmlns:w14="http://schemas.microsoft.com/office/word/2010/wordml" xmlns:w15="http://schemas.microsoft.com/office/word/2012/wordml" xmlns:w16se="http://schemas.microsoft.com/office/word/2015/wordml/symex" xmlns:wpg="http://schemas.microsoft.com/office/word/2010/wordprocessingGroup" xmlns:wpi="http://schemas.microsoft.com/office/word/2010/wordprocessingInk" xmlns:wne="http://schemas.microsoft.com/office/word/2006/wordml" xmlns:wps="http://schemas.microsoft.com/office/word/2010/wordprocessingShape" mc:Ignorable="w14 w15 w16se wp14">
+<w:document xmlns:wpc="http://schemas.microsoft.com/office/word/2010/wordprocessingCanvas" xmlns:cx="http://schemas.microsoft.com/office/drawing/2014/chartex" xmlns:cx1="http://schemas.microsoft.com/office/drawing/2015/9/8/chartex" xmlns:mc="http://schemas.openxmlformats.org/markup-compatibility/2006" xmlns:o="urn:schemas-microsoft-com:office:office" xmlns:r="http://schemas.openxmlformats.org/officeDocument/2006/relationships" xmlns:m="http://schemas.openxmlformats.org/officeDocument/2006/math" xmlns:v="urn:schemas-microsoft-com:vml" xmlns:wp14="http://schemas.microsoft.com/office/word/2010/wordprocessingDrawing" xmlns:wp="http://schemas.openxmlformats.org/drawingml/2006/wordprocessingDrawing" xmlns:w10="urn:schemas-microsoft-com:office:word" xmlns:w="http://schemas.openxmlformats.org/wordprocessingml/2006/main" xmlns:w14="http://schemas.microsoft.com/office/word/2010/wordml" xmlns:w15="http://schemas.microsoft.com/office/word/2012/wordml" xmlns:w16se="http://schemas.microsoft.com/office/word/2015/wordml/symex" xmlns:wpg="http://schemas.microsoft.com/office/word/2010/wordprocessingGroup" xmlns:wpi="http://schemas.microsoft.com/office/word/2010/wordprocessingInk" xmlns:wne="http://schemas.microsoft.com/office/word/2006/wordml" xmlns:wps="http://schemas.microsoft.com/office/word/2010/wordprocessingShape" mc:Ignorable="w14 w15 w16se wp14">
   <w:body>
     <w:tbl>
       <w:tblPr>
@@ -146,7 +146,34 @@
                 <w:color w:val="auto"/>
                 <w:lang w:val="en-US"/>
               </w:rPr>
-              <w:t xml:space="preserve">c in </w:t>
+              <w:t>c in Contracts]</w:t>
+            </w:r>
+            <w:r>
+              <w:rPr>
+                <w:rFonts w:asciiTheme="minorHAnsi" w:hAnsiTheme="minorHAnsi"/>
+                <w:b w:val="0"/>
+                <w:color w:val="auto"/>
+                <w:lang w:val="en-US"/>
+              </w:rPr>
+              <w:t>&gt;&gt;</w:t>
+            </w:r>
+            <w:r>
+              <w:rPr>
+                <w:rFonts w:asciiTheme="minorHAnsi" w:hAnsiTheme="minorHAnsi"/>
+                <w:b w:val="0"/>
+                <w:color w:val="auto"/>
+                <w:lang w:val="en-US"/>
+              </w:rPr>
+              <w:t xml:space="preserve"> </w:t>
+            </w:r>
+            <w:r>
+              <w:rPr>
+                <w:rFonts w:asciiTheme="minorHAnsi" w:hAnsiTheme="minorHAnsi"/>
+                <w:b w:val="0"/>
+                <w:color w:val="auto"/>
+                <w:lang w:val="en-US"/>
+              </w:rPr>
+              <w:t>&lt;&lt;[</w:t>
             </w:r>
             <w:proofErr w:type="spellStart"/>
             <w:r>
@@ -156,54 +183,7 @@
                 <w:color w:val="auto"/>
                 <w:lang w:val="en-US"/>
               </w:rPr>
-              <w:t>ds.Contracts</w:t>
-            </w:r>
-            <w:proofErr w:type="spellEnd"/>
-            <w:r>
-              <w:rPr>
-                <w:rFonts w:asciiTheme="minorHAnsi" w:hAnsiTheme="minorHAnsi"/>
-                <w:b w:val="0"/>
-                <w:color w:val="auto"/>
-                <w:lang w:val="en-US"/>
-              </w:rPr>
-              <w:t>]</w:t>
-            </w:r>
-            <w:r>
-              <w:rPr>
-                <w:rFonts w:asciiTheme="minorHAnsi" w:hAnsiTheme="minorHAnsi"/>
-                <w:b w:val="0"/>
-                <w:color w:val="auto"/>
-                <w:lang w:val="en-US"/>
-              </w:rPr>
-              <w:t>&gt;&gt;</w:t>
-            </w:r>
-            <w:r>
-              <w:rPr>
-                <w:rFonts w:asciiTheme="minorHAnsi" w:hAnsiTheme="minorHAnsi"/>
-                <w:b w:val="0"/>
-                <w:color w:val="auto"/>
-                <w:lang w:val="en-US"/>
-              </w:rPr>
-              <w:t xml:space="preserve"> </w:t>
-            </w:r>
-            <w:r>
-              <w:rPr>
-                <w:rFonts w:asciiTheme="minorHAnsi" w:hAnsiTheme="minorHAnsi"/>
-                <w:b w:val="0"/>
-                <w:color w:val="auto"/>
-                <w:lang w:val="en-US"/>
-              </w:rPr>
-              <w:t>&lt;&lt;[</w:t>
-            </w:r>
-            <w:proofErr w:type="spellStart"/>
-            <w:r>
-              <w:rPr>
-                <w:rFonts w:asciiTheme="minorHAnsi" w:hAnsiTheme="minorHAnsi"/>
-                <w:b w:val="0"/>
-                <w:color w:val="auto"/>
-                <w:lang w:val="en-US"/>
-              </w:rPr>
-              <w:t>c.Clients.Name</w:t>
+              <w:t>c.Client.Name</w:t>
             </w:r>
             <w:proofErr w:type="spellEnd"/>
             <w:r>
@@ -249,7 +229,18 @@
                 <w:color w:val="auto"/>
                 <w:lang w:val="en-US"/>
               </w:rPr>
-              <w:t>c.Managers.Name</w:t>
+              <w:t>c.Manager</w:t>
+            </w:r>
+            <w:bookmarkStart w:id="0" w:name="_GoBack"/>
+            <w:bookmarkEnd w:id="0"/>
+            <w:r>
+              <w:rPr>
+                <w:rFonts w:asciiTheme="minorHAnsi" w:hAnsiTheme="minorHAnsi"/>
+                <w:b w:val="0"/>
+                <w:color w:val="auto"/>
+                <w:lang w:val="en-US"/>
+              </w:rPr>
+              <w:t>.Name</w:t>
             </w:r>
             <w:proofErr w:type="spellEnd"/>
             <w:r>
@@ -327,8 +318,6 @@
               </w:rPr>
               <w:t>&gt;&gt;</w:t>
             </w:r>
-            <w:bookmarkStart w:id="0" w:name="_GoBack"/>
-            <w:bookmarkEnd w:id="0"/>
           </w:p>
         </w:tc>
       </w:tr>
@@ -392,7 +381,7 @@
                 <w:color w:val="auto"/>
                 <w:lang w:val="en-US"/>
               </w:rPr>
-              <w:t>ds.Contracts.Sum</w:t>
+              <w:t>Contracts.Sum</w:t>
             </w:r>
             <w:proofErr w:type="spellEnd"/>
             <w:r>
@@ -462,7 +451,7 @@
       </w:pPr>
     </w:pPrDefault>
   </w:docDefaults>
-  <w:latentStyles w:defLockedState="0" w:defUIPriority="99" w:defSemiHidden="0" w:defUnhideWhenUsed="0" w:defQFormat="0" w:count="374">
+  <w:latentStyles w:defLockedState="0" w:defUIPriority="99" w:defSemiHidden="0" w:defUnhideWhenUsed="0" w:defQFormat="0" w:count="371">
     <w:lsdException w:name="Normal" w:uiPriority="0" w:qFormat="1"/>
     <w:lsdException w:name="heading 1" w:uiPriority="9" w:qFormat="1"/>
     <w:lsdException w:name="heading 2" w:semiHidden="1" w:uiPriority="9" w:unhideWhenUsed="1" w:qFormat="1"/>
@@ -834,11 +823,8 @@
     <w:lsdException w:name="List Table 5 Dark Accent 6" w:uiPriority="50"/>
     <w:lsdException w:name="List Table 6 Colorful Accent 6" w:uiPriority="51"/>
     <w:lsdException w:name="List Table 7 Colorful Accent 6" w:uiPriority="52"/>
-    <w:lsdException w:name="Mention" w:semiHidden="1" w:unhideWhenUsed="1"/>
-    <w:lsdException w:name="Smart Hyperlink" w:semiHidden="1" w:unhideWhenUsed="1"/>
-    <w:lsdException w:name="Hashtag" w:semiHidden="1" w:unhideWhenUsed="1"/>
   </w:latentStyles>
-  <w:style w:type="paragraph" w:default="1" w:styleId="a">
+  <w:style w:type="paragraph" w:default="1" w:styleId="Normal">
     <w:name w:val="Normal"/>
     <w:qFormat/>
     <w:rsid w:val="00757863"/>
@@ -846,13 +832,13 @@
       <w:lang w:val="ru-RU"/>
     </w:rPr>
   </w:style>
-  <w:style w:type="character" w:default="1" w:styleId="a0">
+  <w:style w:type="character" w:default="1" w:styleId="DefaultParagraphFont">
     <w:name w:val="Default Paragraph Font"/>
     <w:uiPriority w:val="1"/>
     <w:semiHidden/>
     <w:unhideWhenUsed/>
   </w:style>
-  <w:style w:type="table" w:default="1" w:styleId="a1">
+  <w:style w:type="table" w:default="1" w:styleId="TableNormal">
     <w:name w:val="Normal Table"/>
     <w:uiPriority w:val="99"/>
     <w:semiHidden/>
@@ -867,7 +853,7 @@
       </w:tblCellMar>
     </w:tblPr>
   </w:style>
-  <w:style w:type="numbering" w:default="1" w:styleId="a2">
+  <w:style w:type="numbering" w:default="1" w:styleId="NoList">
     <w:name w:val="No List"/>
     <w:uiPriority w:val="99"/>
     <w:semiHidden/>
@@ -875,7 +861,7 @@
   </w:style>
   <w:style w:type="table" w:customStyle="1" w:styleId="Codesnippettable">
     <w:name w:val="Code snippet table"/>
-    <w:basedOn w:val="a1"/>
+    <w:basedOn w:val="TableNormal"/>
     <w:uiPriority w:val="99"/>
     <w:rsid w:val="0008092C"/>
     <w:pPr>

</xml_diff>